<commit_message>
workshop livecode spring 2020
</commit_message>
<xml_diff>
--- a/Chicks Analysis/ChicksAnalysis.docx
+++ b/Chicks Analysis/ChicksAnalysis.docx
@@ -48,11 +48,11 @@
       <w:pPr>
         <w:pStyle w:val="Heading1"/>
       </w:pPr>
-      <w:bookmarkStart w:id="21" w:name="data"/>
-      <w:bookmarkEnd w:id="21"/>
+      <w:bookmarkStart w:id="20" w:name="data"/>
       <w:r>
         <w:t xml:space="preserve">Data</w:t>
       </w:r>
+      <w:bookmarkEnd w:id="20"/>
     </w:p>
     <w:p>
       <w:pPr>
@@ -70,7 +70,7 @@
         <w:rPr>
           <w:rStyle w:val="NormalTok"/>
         </w:rPr>
-        <w:t xml:space="preserve">data &lt;-</w:t>
+        <w:t xml:space="preserve">chickdata &lt;-</w:t>
       </w:r>
       <w:r>
         <w:rPr>
@@ -109,124 +109,13 @@
         <w:rPr>
           <w:rStyle w:val="KeywordTok"/>
         </w:rPr>
-        <w:t xml:space="preserve">levels</w:t>
-      </w:r>
-      <w:r>
-        <w:rPr>
-          <w:rStyle w:val="NormalTok"/>
-        </w:rPr>
-        <w:t xml:space="preserve">(data</w:t>
-      </w:r>
-      <w:r>
-        <w:rPr>
-          <w:rStyle w:val="OperatorTok"/>
-        </w:rPr>
-        <w:t xml:space="preserve">$</w:t>
-      </w:r>
-      <w:r>
-        <w:rPr>
-          <w:rStyle w:val="NormalTok"/>
-        </w:rPr>
-        <w:t xml:space="preserve">treatment) &lt;-</w:t>
-      </w:r>
-      <w:r>
-        <w:rPr>
-          <w:rStyle w:val="StringTok"/>
-        </w:rPr>
-        <w:t xml:space="preserve"> </w:t>
-      </w:r>
-      <w:r>
-        <w:rPr>
-          <w:rStyle w:val="KeywordTok"/>
-        </w:rPr>
-        <w:t xml:space="preserve">c</w:t>
-      </w:r>
-      <w:r>
-        <w:rPr>
-          <w:rStyle w:val="NormalTok"/>
-        </w:rPr>
-        <w:t xml:space="preserve">(</w:t>
-      </w:r>
-      <w:r>
-        <w:rPr>
-          <w:rStyle w:val="StringTok"/>
-        </w:rPr>
-        <w:t xml:space="preserve">"Control (n=17)</w:t>
-      </w:r>
-      <w:r>
-        <w:rPr>
-          <w:rStyle w:val="CharTok"/>
-        </w:rPr>
-        <w:t xml:space="preserve">\n</w:t>
-      </w:r>
-      <w:r>
-        <w:rPr>
-          <w:rStyle w:val="StringTok"/>
-        </w:rPr>
-        <w:t xml:space="preserve">Involuntary Bucket"</w:t>
-      </w:r>
-      <w:r>
-        <w:rPr>
-          <w:rStyle w:val="NormalTok"/>
-        </w:rPr>
-        <w:t xml:space="preserve">, </w:t>
-      </w:r>
-      <w:r>
-        <w:br w:type="textWrapping"/>
-      </w:r>
-      <w:r>
-        <w:rPr>
-          <w:rStyle w:val="NormalTok"/>
-        </w:rPr>
-        <w:t xml:space="preserve">                            </w:t>
-      </w:r>
-      <w:r>
-        <w:rPr>
-          <w:rStyle w:val="StringTok"/>
-        </w:rPr>
-        <w:t xml:space="preserve">"Treatment (n=18)</w:t>
-      </w:r>
-      <w:r>
-        <w:rPr>
-          <w:rStyle w:val="CharTok"/>
-        </w:rPr>
-        <w:t xml:space="preserve">\n</w:t>
-      </w:r>
-      <w:r>
-        <w:rPr>
-          <w:rStyle w:val="StringTok"/>
-        </w:rPr>
-        <w:t xml:space="preserve">Voluntary Walk-on"</w:t>
-      </w:r>
-      <w:r>
-        <w:rPr>
-          <w:rStyle w:val="NormalTok"/>
-        </w:rPr>
-        <w:t xml:space="preserve">)</w:t>
-      </w:r>
-      <w:r>
-        <w:br w:type="textWrapping"/>
-      </w:r>
-      <w:r>
-        <w:rPr>
-          <w:rStyle w:val="CommentTok"/>
-        </w:rPr>
-        <w:t xml:space="preserve"># summary(data)</w:t>
-      </w:r>
-      <w:r>
-        <w:br w:type="textWrapping"/>
-      </w:r>
-      <w:r>
-        <w:rPr>
-          <w:rStyle w:val="KeywordTok"/>
-        </w:rPr>
         <w:t xml:space="preserve">glimpse</w:t>
       </w:r>
       <w:r>
         <w:rPr>
           <w:rStyle w:val="NormalTok"/>
         </w:rPr>
-        <w:t xml:space="preserve">(data)</w:t>
+        <w:t xml:space="preserve">(chickdata)</w:t>
       </w:r>
     </w:p>
     <w:p>
@@ -255,105 +144,105 @@
         <w:rPr>
           <w:rStyle w:val="VerbatimChar"/>
         </w:rPr>
-        <w:t xml:space="preserve">## $ treatment      &lt;fct&gt; Treatment (n=18)</w:t>
-      </w:r>
-      <w:r>
-        <w:br w:type="textWrapping"/>
-      </w:r>
-      <w:r>
-        <w:rPr>
-          <w:rStyle w:val="VerbatimChar"/>
-        </w:rPr>
-        <w:t xml:space="preserve">## Voluntary Walk-on, Treatment (...</w:t>
-      </w:r>
-      <w:r>
-        <w:br w:type="textWrapping"/>
-      </w:r>
-      <w:r>
-        <w:rPr>
-          <w:rStyle w:val="VerbatimChar"/>
-        </w:rPr>
-        <w:t xml:space="preserve">## $ chick          &lt;int&gt; 1667357, 1670335, 1680454, 1660777, 1680457, 16...</w:t>
-      </w:r>
-      <w:r>
-        <w:br w:type="textWrapping"/>
-      </w:r>
-      <w:r>
-        <w:rPr>
-          <w:rStyle w:val="VerbatimChar"/>
-        </w:rPr>
-        <w:t xml:space="preserve">## $ breading_group &lt;fct&gt; non, non, non, non, non, non, non, non, non, no...</w:t>
-      </w:r>
-      <w:r>
-        <w:br w:type="textWrapping"/>
-      </w:r>
-      <w:r>
-        <w:rPr>
-          <w:rStyle w:val="VerbatimChar"/>
-        </w:rPr>
-        <w:t xml:space="preserve">## $ hatch_date     &lt;fct&gt; 5/29, 5/30, 5/30, 5/30, 5/31, 6/2, 6/8, 6/9, 6/...</w:t>
-      </w:r>
-      <w:r>
-        <w:br w:type="textWrapping"/>
-      </w:r>
-      <w:r>
-        <w:rPr>
-          <w:rStyle w:val="VerbatimChar"/>
-        </w:rPr>
-        <w:t xml:space="preserve">## $ grams_day0     &lt;dbl&gt; 362.88, 408.24, 399.17, 449.06, 430.92, 435.46,...</w:t>
-      </w:r>
-      <w:r>
-        <w:br w:type="textWrapping"/>
-      </w:r>
-      <w:r>
-        <w:rPr>
-          <w:rStyle w:val="VerbatimChar"/>
-        </w:rPr>
-        <w:t xml:space="preserve">## $ grams_day10    &lt;dbl&gt; 426.38, 444.53, 453.60, 453.60, 426.38, 435.46,...</w:t>
-      </w:r>
-      <w:r>
-        <w:br w:type="textWrapping"/>
-      </w:r>
-      <w:r>
-        <w:rPr>
-          <w:rStyle w:val="VerbatimChar"/>
-        </w:rPr>
-        <w:t xml:space="preserve">## $ grams_day25    &lt;dbl&gt; 916.27, 1106.78, 1161.22, 1215.65, 1115.86, 952...</w:t>
-      </w:r>
-      <w:r>
-        <w:br w:type="textWrapping"/>
-      </w:r>
-      <w:r>
-        <w:rPr>
-          <w:rStyle w:val="VerbatimChar"/>
-        </w:rPr>
-        <w:t xml:space="preserve">## $ pct_gain_10.25 &lt;dbl&gt; 114.89, 148.98, 156.00, 168.00, 161.70, 118.75,...</w:t>
-      </w:r>
-      <w:r>
-        <w:br w:type="textWrapping"/>
-      </w:r>
-      <w:r>
-        <w:rPr>
-          <w:rStyle w:val="VerbatimChar"/>
-        </w:rPr>
-        <w:t xml:space="preserve">## $ gender         &lt;fct&gt; f, m, f, m, m, m, f, m, f, m, f, f, m, m, f, NA...</w:t>
-      </w:r>
-      <w:r>
-        <w:br w:type="textWrapping"/>
-      </w:r>
-      <w:r>
-        <w:rPr>
-          <w:rStyle w:val="VerbatimChar"/>
-        </w:rPr>
-        <w:t xml:space="preserve">## $ color          &lt;fct&gt; b, b, b, b, b, w, b, b, b, b, b, w, b, b, b, w,...</w:t>
+        <w:t xml:space="preserve">## $ treatment      &lt;fct&gt; Treatment: Voluntary Walk-On, Treatment: Voluntary Wal…</w:t>
+      </w:r>
+      <w:r>
+        <w:br w:type="textWrapping"/>
+      </w:r>
+      <w:r>
+        <w:rPr>
+          <w:rStyle w:val="VerbatimChar"/>
+        </w:rPr>
+        <w:t xml:space="preserve">## $ chick          &lt;int&gt; 1667357, 1670335, 1680454, 1660777, 1680457, 1667737, …</w:t>
+      </w:r>
+      <w:r>
+        <w:br w:type="textWrapping"/>
+      </w:r>
+      <w:r>
+        <w:rPr>
+          <w:rStyle w:val="VerbatimChar"/>
+        </w:rPr>
+        <w:t xml:space="preserve">## $ breading_group &lt;fct&gt; non, non, non, non, non, non, non, non, non, non, non,…</w:t>
+      </w:r>
+      <w:r>
+        <w:br w:type="textWrapping"/>
+      </w:r>
+      <w:r>
+        <w:rPr>
+          <w:rStyle w:val="VerbatimChar"/>
+        </w:rPr>
+        <w:t xml:space="preserve">## $ hatch_date     &lt;fct&gt; 5/29, 5/30, 5/30, 5/30, 5/31, 6/2, 6/8, 6/9, 6/9, 6/10…</w:t>
+      </w:r>
+      <w:r>
+        <w:br w:type="textWrapping"/>
+      </w:r>
+      <w:r>
+        <w:rPr>
+          <w:rStyle w:val="VerbatimChar"/>
+        </w:rPr>
+        <w:t xml:space="preserve">## $ grams_day0     &lt;dbl&gt; 362.88, 408.24, 399.17, 449.06, 430.92, 435.46, 426.38…</w:t>
+      </w:r>
+      <w:r>
+        <w:br w:type="textWrapping"/>
+      </w:r>
+      <w:r>
+        <w:rPr>
+          <w:rStyle w:val="VerbatimChar"/>
+        </w:rPr>
+        <w:t xml:space="preserve">## $ grams_day10    &lt;dbl&gt; 426.38, 444.53, 453.60, 453.60, 426.38, 435.46, 399.17…</w:t>
+      </w:r>
+      <w:r>
+        <w:br w:type="textWrapping"/>
+      </w:r>
+      <w:r>
+        <w:rPr>
+          <w:rStyle w:val="VerbatimChar"/>
+        </w:rPr>
+        <w:t xml:space="preserve">## $ grams_day25    &lt;dbl&gt; 916.27, 1106.78, 1161.22, 1215.65, 1115.86, 952.56, 10…</w:t>
+      </w:r>
+      <w:r>
+        <w:br w:type="textWrapping"/>
+      </w:r>
+      <w:r>
+        <w:rPr>
+          <w:rStyle w:val="VerbatimChar"/>
+        </w:rPr>
+        <w:t xml:space="preserve">## $ pct_gain_10.25 &lt;dbl&gt; 114.89, 148.98, 156.00, 168.00, 161.70, 118.75, 152.27…</w:t>
+      </w:r>
+      <w:r>
+        <w:br w:type="textWrapping"/>
+      </w:r>
+      <w:r>
+        <w:rPr>
+          <w:rStyle w:val="VerbatimChar"/>
+        </w:rPr>
+        <w:t xml:space="preserve">## $ gender         &lt;fct&gt; f, m, f, m, m, m, f, m, f, m, f, f, m, m, f, NA, m, NA…</w:t>
+      </w:r>
+      <w:r>
+        <w:br w:type="textWrapping"/>
+      </w:r>
+      <w:r>
+        <w:rPr>
+          <w:rStyle w:val="VerbatimChar"/>
+        </w:rPr>
+        <w:t xml:space="preserve">## $ color          &lt;fct&gt; b, b, b, b, b, w, b, b, b, b, b, w, b, b, b, w, b, w, …</w:t>
       </w:r>
     </w:p>
     <w:p>
       <w:pPr>
-        <w:pStyle w:val="FirstParagraph"/>
-      </w:pPr>
-      <w:r>
-        <w:t xml:space="preserve">Write a t-test comparing the control and treatment groups. Edit this text to describe the analysis.</w:t>
+        <w:pStyle w:val="SourceCode"/>
+      </w:pPr>
+      <w:r>
+        <w:rPr>
+          <w:rStyle w:val="KeywordTok"/>
+        </w:rPr>
+        <w:t xml:space="preserve">summary</w:t>
+      </w:r>
+      <w:r>
+        <w:rPr>
+          <w:rStyle w:val="NormalTok"/>
+        </w:rPr>
+        <w:t xml:space="preserve">(chickdata)</w:t>
       </w:r>
     </w:p>
     <w:p>
@@ -362,9 +251,216 @@
       </w:pPr>
       <w:r>
         <w:rPr>
-          <w:rStyle w:val="CommentTok"/>
-        </w:rPr>
-        <w:t xml:space="preserve"># to do</w:t>
+          <w:rStyle w:val="VerbatimChar"/>
+        </w:rPr>
+        <w:t xml:space="preserve">##                         treatment      chick         breading_group</w:t>
+      </w:r>
+      <w:r>
+        <w:br w:type="textWrapping"/>
+      </w:r>
+      <w:r>
+        <w:rPr>
+          <w:rStyle w:val="VerbatimChar"/>
+        </w:rPr>
+        <w:t xml:space="preserve">##  Control: Involuntary Bucket :17   Min.   : 167633   breeder:14    </w:t>
+      </w:r>
+      <w:r>
+        <w:br w:type="textWrapping"/>
+      </w:r>
+      <w:r>
+        <w:rPr>
+          <w:rStyle w:val="VerbatimChar"/>
+        </w:rPr>
+        <w:t xml:space="preserve">##  Treatment: Voluntary Walk-On:18   1st Qu.:1667170   non    :21    </w:t>
+      </w:r>
+      <w:r>
+        <w:br w:type="textWrapping"/>
+      </w:r>
+      <w:r>
+        <w:rPr>
+          <w:rStyle w:val="VerbatimChar"/>
+        </w:rPr>
+        <w:t xml:space="preserve">##                                    Median :1667934                 </w:t>
+      </w:r>
+      <w:r>
+        <w:br w:type="textWrapping"/>
+      </w:r>
+      <w:r>
+        <w:rPr>
+          <w:rStyle w:val="VerbatimChar"/>
+        </w:rPr>
+        <w:t xml:space="preserve">##                                    Mean   :1626957                 </w:t>
+      </w:r>
+      <w:r>
+        <w:br w:type="textWrapping"/>
+      </w:r>
+      <w:r>
+        <w:rPr>
+          <w:rStyle w:val="VerbatimChar"/>
+        </w:rPr>
+        <w:t xml:space="preserve">##                                    3rd Qu.:1671362                 </w:t>
+      </w:r>
+      <w:r>
+        <w:br w:type="textWrapping"/>
+      </w:r>
+      <w:r>
+        <w:rPr>
+          <w:rStyle w:val="VerbatimChar"/>
+        </w:rPr>
+        <w:t xml:space="preserve">##                                    Max.   :1680841                 </w:t>
+      </w:r>
+      <w:r>
+        <w:br w:type="textWrapping"/>
+      </w:r>
+      <w:r>
+        <w:rPr>
+          <w:rStyle w:val="VerbatimChar"/>
+        </w:rPr>
+        <w:t xml:space="preserve">##                                                                    </w:t>
+      </w:r>
+      <w:r>
+        <w:br w:type="textWrapping"/>
+      </w:r>
+      <w:r>
+        <w:rPr>
+          <w:rStyle w:val="VerbatimChar"/>
+        </w:rPr>
+        <w:t xml:space="preserve">##    hatch_date   grams_day0     grams_day10     grams_day25     pct_gain_10.25  </w:t>
+      </w:r>
+      <w:r>
+        <w:br w:type="textWrapping"/>
+      </w:r>
+      <w:r>
+        <w:rPr>
+          <w:rStyle w:val="VerbatimChar"/>
+        </w:rPr>
+        <w:t xml:space="preserve">##  5/30   :11   Min.   :317.5   Min.   :308.4   Min.   : 517.1   Min.   : 16.33  </w:t>
+      </w:r>
+      <w:r>
+        <w:br w:type="textWrapping"/>
+      </w:r>
+      <w:r>
+        <w:rPr>
+          <w:rStyle w:val="VerbatimChar"/>
+        </w:rPr>
+        <w:t xml:space="preserve">##  5/29   : 6   1st Qu.:383.3   1st Qu.:408.2   1st Qu.: 821.0   1st Qu.: 99.72  </w:t>
+      </w:r>
+      <w:r>
+        <w:br w:type="textWrapping"/>
+      </w:r>
+      <w:r>
+        <w:rPr>
+          <w:rStyle w:val="VerbatimChar"/>
+        </w:rPr>
+        <w:t xml:space="preserve">##  6/9    : 6   Median :403.7   Median :426.4   Median : 997.9   Median :134.69  </w:t>
+      </w:r>
+      <w:r>
+        <w:br w:type="textWrapping"/>
+      </w:r>
+      <w:r>
+        <w:rPr>
+          <w:rStyle w:val="VerbatimChar"/>
+        </w:rPr>
+        <w:t xml:space="preserve">##  5/31   : 5   Mean   :403.3   Mean   :433.8   Mean   :1033.9   Mean   :138.99  </w:t>
+      </w:r>
+      <w:r>
+        <w:br w:type="textWrapping"/>
+      </w:r>
+      <w:r>
+        <w:rPr>
+          <w:rStyle w:val="VerbatimChar"/>
+        </w:rPr>
+        <w:t xml:space="preserve">##  6/10   : 3   3rd Qu.:426.4   3rd Qu.:453.6   3rd Qu.:1211.1   3rd Qu.:172.34  </w:t>
+      </w:r>
+      <w:r>
+        <w:br w:type="textWrapping"/>
+      </w:r>
+      <w:r>
+        <w:rPr>
+          <w:rStyle w:val="VerbatimChar"/>
+        </w:rPr>
+        <w:t xml:space="preserve">##  5/28   : 2   Max.   :476.3   Max.   :535.2   Max.   :1705.5   Max.   :290.48  </w:t>
+      </w:r>
+      <w:r>
+        <w:br w:type="textWrapping"/>
+      </w:r>
+      <w:r>
+        <w:rPr>
+          <w:rStyle w:val="VerbatimChar"/>
+        </w:rPr>
+        <w:t xml:space="preserve">##  (Other): 2                                                                    </w:t>
+      </w:r>
+      <w:r>
+        <w:br w:type="textWrapping"/>
+      </w:r>
+      <w:r>
+        <w:rPr>
+          <w:rStyle w:val="VerbatimChar"/>
+        </w:rPr>
+        <w:t xml:space="preserve">##   gender   color </w:t>
+      </w:r>
+      <w:r>
+        <w:br w:type="textWrapping"/>
+      </w:r>
+      <w:r>
+        <w:rPr>
+          <w:rStyle w:val="VerbatimChar"/>
+        </w:rPr>
+        <w:t xml:space="preserve">##  f   :15   b:27  </w:t>
+      </w:r>
+      <w:r>
+        <w:br w:type="textWrapping"/>
+      </w:r>
+      <w:r>
+        <w:rPr>
+          <w:rStyle w:val="VerbatimChar"/>
+        </w:rPr>
+        <w:t xml:space="preserve">##  m   :18   w: 8  </w:t>
+      </w:r>
+      <w:r>
+        <w:br w:type="textWrapping"/>
+      </w:r>
+      <w:r>
+        <w:rPr>
+          <w:rStyle w:val="VerbatimChar"/>
+        </w:rPr>
+        <w:t xml:space="preserve">##  NA's: 2         </w:t>
+      </w:r>
+      <w:r>
+        <w:br w:type="textWrapping"/>
+      </w:r>
+      <w:r>
+        <w:rPr>
+          <w:rStyle w:val="VerbatimChar"/>
+        </w:rPr>
+        <w:t xml:space="preserve">##                  </w:t>
+      </w:r>
+      <w:r>
+        <w:br w:type="textWrapping"/>
+      </w:r>
+      <w:r>
+        <w:rPr>
+          <w:rStyle w:val="VerbatimChar"/>
+        </w:rPr>
+        <w:t xml:space="preserve">##                  </w:t>
+      </w:r>
+      <w:r>
+        <w:br w:type="textWrapping"/>
+      </w:r>
+      <w:r>
+        <w:rPr>
+          <w:rStyle w:val="VerbatimChar"/>
+        </w:rPr>
+        <w:t xml:space="preserve">##                  </w:t>
+      </w:r>
+      <w:r>
+        <w:br w:type="textWrapping"/>
+      </w:r>
+      <w:r>
+        <w:rPr>
+          <w:rStyle w:val="VerbatimChar"/>
+        </w:rPr>
+        <w:t xml:space="preserve">## </w:t>
       </w:r>
     </w:p>
     <w:p>
@@ -372,7 +468,7 @@
         <w:pStyle w:val="FirstParagraph"/>
       </w:pPr>
       <w:r>
-        <w:t xml:space="preserve">Conduct an ANOVA on the percent gain as a function of treatment, breading_group, gender and color.</w:t>
+        <w:t xml:space="preserve">Create a scatterplot showing the relationship between grams at day 0 and grams at day 25.</w:t>
       </w:r>
     </w:p>
     <w:p>
@@ -381,74 +477,15 @@
       </w:pPr>
       <w:r>
         <w:rPr>
-          <w:rStyle w:val="CommentTok"/>
-        </w:rPr>
-        <w:t xml:space="preserve"># to do</w:t>
-      </w:r>
-    </w:p>
-    <w:p>
-      <w:pPr>
-        <w:pStyle w:val="FirstParagraph"/>
-      </w:pPr>
-      <w:r>
-        <w:t xml:space="preserve">Create a boxplot comparing the control and treatment groups.</w:t>
-      </w:r>
-    </w:p>
-    <w:p>
-      <w:pPr>
-        <w:pStyle w:val="SourceCode"/>
-      </w:pPr>
-      <w:r>
-        <w:rPr>
-          <w:rStyle w:val="CommentTok"/>
-        </w:rPr>
-        <w:t xml:space="preserve"># to do</w:t>
-      </w:r>
-    </w:p>
-    <w:p>
-      <w:pPr>
-        <w:pStyle w:val="FirstParagraph"/>
-      </w:pPr>
-      <w:r>
-        <w:t xml:space="preserve">This is a beanplot (sometimes called violin plot) that was used in the publication. What are the advantages of a beanplot over a boxplot?</w:t>
-      </w:r>
-    </w:p>
-    <w:p>
-      <w:pPr>
-        <w:pStyle w:val="SourceCode"/>
-      </w:pPr>
-      <w:r>
-        <w:rPr>
           <w:rStyle w:val="KeywordTok"/>
         </w:rPr>
-        <w:t xml:space="preserve">library</w:t>
-      </w:r>
-      <w:r>
-        <w:rPr>
-          <w:rStyle w:val="NormalTok"/>
-        </w:rPr>
-        <w:t xml:space="preserve">(beanplot)</w:t>
-      </w:r>
-      <w:r>
-        <w:br w:type="textWrapping"/>
-      </w:r>
-      <w:r>
-        <w:rPr>
-          <w:rStyle w:val="KeywordTok"/>
-        </w:rPr>
-        <w:t xml:space="preserve">beanplot</w:t>
-      </w:r>
-      <w:r>
-        <w:rPr>
-          <w:rStyle w:val="NormalTok"/>
-        </w:rPr>
-        <w:t xml:space="preserve">(pct_gain_</w:t>
-      </w:r>
-      <w:r>
-        <w:rPr>
-          <w:rStyle w:val="FloatTok"/>
-        </w:rPr>
-        <w:t xml:space="preserve">10.25</w:t>
+        <w:t xml:space="preserve">plot</w:t>
+      </w:r>
+      <w:r>
+        <w:rPr>
+          <w:rStyle w:val="NormalTok"/>
+        </w:rPr>
+        <w:t xml:space="preserve">(grams_day25 </w:t>
       </w:r>
       <w:r>
         <w:rPr>
@@ -458,9 +495,15 @@
       </w:r>
       <w:r>
         <w:rPr>
-          <w:rStyle w:val="NormalTok"/>
-        </w:rPr>
-        <w:t xml:space="preserve">treatment, </w:t>
+          <w:rStyle w:val="StringTok"/>
+        </w:rPr>
+        <w:t xml:space="preserve"> </w:t>
+      </w:r>
+      <w:r>
+        <w:rPr>
+          <w:rStyle w:val="NormalTok"/>
+        </w:rPr>
+        <w:t xml:space="preserve">grams_day0, </w:t>
       </w:r>
       <w:r>
         <w:rPr>
@@ -472,247 +515,7 @@
         <w:rPr>
           <w:rStyle w:val="NormalTok"/>
         </w:rPr>
-        <w:t xml:space="preserve">data,</w:t>
-      </w:r>
-      <w:r>
-        <w:br w:type="textWrapping"/>
-      </w:r>
-      <w:r>
-        <w:rPr>
-          <w:rStyle w:val="NormalTok"/>
-        </w:rPr>
-        <w:t xml:space="preserve">         </w:t>
-      </w:r>
-      <w:r>
-        <w:rPr>
-          <w:rStyle w:val="DataTypeTok"/>
-        </w:rPr>
-        <w:t xml:space="preserve">col=</w:t>
-      </w:r>
-      <w:r>
-        <w:rPr>
-          <w:rStyle w:val="KeywordTok"/>
-        </w:rPr>
-        <w:t xml:space="preserve">c</w:t>
-      </w:r>
-      <w:r>
-        <w:rPr>
-          <w:rStyle w:val="NormalTok"/>
-        </w:rPr>
-        <w:t xml:space="preserve">(</w:t>
-      </w:r>
-      <w:r>
-        <w:rPr>
-          <w:rStyle w:val="StringTok"/>
-        </w:rPr>
-        <w:t xml:space="preserve">"lightgray"</w:t>
-      </w:r>
-      <w:r>
-        <w:rPr>
-          <w:rStyle w:val="NormalTok"/>
-        </w:rPr>
-        <w:t xml:space="preserve">, </w:t>
-      </w:r>
-      <w:r>
-        <w:rPr>
-          <w:rStyle w:val="StringTok"/>
-        </w:rPr>
-        <w:t xml:space="preserve">"black"</w:t>
-      </w:r>
-      <w:r>
-        <w:rPr>
-          <w:rStyle w:val="NormalTok"/>
-        </w:rPr>
-        <w:t xml:space="preserve">, </w:t>
-      </w:r>
-      <w:r>
-        <w:rPr>
-          <w:rStyle w:val="StringTok"/>
-        </w:rPr>
-        <w:t xml:space="preserve">"black"</w:t>
-      </w:r>
-      <w:r>
-        <w:rPr>
-          <w:rStyle w:val="NormalTok"/>
-        </w:rPr>
-        <w:t xml:space="preserve">, </w:t>
-      </w:r>
-      <w:r>
-        <w:rPr>
-          <w:rStyle w:val="StringTok"/>
-        </w:rPr>
-        <w:t xml:space="preserve">"red"</w:t>
-      </w:r>
-      <w:r>
-        <w:rPr>
-          <w:rStyle w:val="NormalTok"/>
-        </w:rPr>
-        <w:t xml:space="preserve">), </w:t>
-      </w:r>
-      <w:r>
-        <w:br w:type="textWrapping"/>
-      </w:r>
-      <w:r>
-        <w:rPr>
-          <w:rStyle w:val="NormalTok"/>
-        </w:rPr>
-        <w:t xml:space="preserve">         </w:t>
-      </w:r>
-      <w:r>
-        <w:rPr>
-          <w:rStyle w:val="DataTypeTok"/>
-        </w:rPr>
-        <w:t xml:space="preserve">ylab=</w:t>
-      </w:r>
-      <w:r>
-        <w:rPr>
-          <w:rStyle w:val="StringTok"/>
-        </w:rPr>
-        <w:t xml:space="preserve">"percent"</w:t>
-      </w:r>
-      <w:r>
-        <w:rPr>
-          <w:rStyle w:val="NormalTok"/>
-        </w:rPr>
-        <w:t xml:space="preserve">, </w:t>
-      </w:r>
-      <w:r>
-        <w:br w:type="textWrapping"/>
-      </w:r>
-      <w:r>
-        <w:rPr>
-          <w:rStyle w:val="NormalTok"/>
-        </w:rPr>
-        <w:t xml:space="preserve">         </w:t>
-      </w:r>
-      <w:r>
-        <w:rPr>
-          <w:rStyle w:val="DataTypeTok"/>
-        </w:rPr>
-        <w:t xml:space="preserve">main=</w:t>
-      </w:r>
-      <w:r>
-        <w:rPr>
-          <w:rStyle w:val="StringTok"/>
-        </w:rPr>
-        <w:t xml:space="preserve">"Percent Weight Gain Day 10 to Day 25,26"</w:t>
-      </w:r>
-      <w:r>
-        <w:rPr>
-          <w:rStyle w:val="NormalTok"/>
-        </w:rPr>
-        <w:t xml:space="preserve">) </w:t>
-      </w:r>
-      <w:r>
-        <w:br w:type="textWrapping"/>
-      </w:r>
-      <w:r>
-        <w:rPr>
-          <w:rStyle w:val="KeywordTok"/>
-        </w:rPr>
-        <w:t xml:space="preserve">abline</w:t>
-      </w:r>
-      <w:r>
-        <w:rPr>
-          <w:rStyle w:val="NormalTok"/>
-        </w:rPr>
-        <w:t xml:space="preserve">(</w:t>
-      </w:r>
-      <w:r>
-        <w:rPr>
-          <w:rStyle w:val="DataTypeTok"/>
-        </w:rPr>
-        <w:t xml:space="preserve">h=</w:t>
-      </w:r>
-      <w:r>
-        <w:rPr>
-          <w:rStyle w:val="KeywordTok"/>
-        </w:rPr>
-        <w:t xml:space="preserve">c</w:t>
-      </w:r>
-      <w:r>
-        <w:rPr>
-          <w:rStyle w:val="NormalTok"/>
-        </w:rPr>
-        <w:t xml:space="preserve">(</w:t>
-      </w:r>
-      <w:r>
-        <w:rPr>
-          <w:rStyle w:val="OperatorTok"/>
-        </w:rPr>
-        <w:t xml:space="preserve">-</w:t>
-      </w:r>
-      <w:r>
-        <w:rPr>
-          <w:rStyle w:val="DecValTok"/>
-        </w:rPr>
-        <w:t xml:space="preserve">1</w:t>
-      </w:r>
-      <w:r>
-        <w:rPr>
-          <w:rStyle w:val="OperatorTok"/>
-        </w:rPr>
-        <w:t xml:space="preserve">:</w:t>
-      </w:r>
-      <w:r>
-        <w:rPr>
-          <w:rStyle w:val="DecValTok"/>
-        </w:rPr>
-        <w:t xml:space="preserve">4</w:t>
-      </w:r>
-      <w:r>
-        <w:rPr>
-          <w:rStyle w:val="OperatorTok"/>
-        </w:rPr>
-        <w:t xml:space="preserve">*</w:t>
-      </w:r>
-      <w:r>
-        <w:rPr>
-          <w:rStyle w:val="DecValTok"/>
-        </w:rPr>
-        <w:t xml:space="preserve">100</w:t>
-      </w:r>
-      <w:r>
-        <w:rPr>
-          <w:rStyle w:val="NormalTok"/>
-        </w:rPr>
-        <w:t xml:space="preserve">), </w:t>
-      </w:r>
-      <w:r>
-        <w:rPr>
-          <w:rStyle w:val="DataTypeTok"/>
-        </w:rPr>
-        <w:t xml:space="preserve">lty=</w:t>
-      </w:r>
-      <w:r>
-        <w:rPr>
-          <w:rStyle w:val="DecValTok"/>
-        </w:rPr>
-        <w:t xml:space="preserve">2</w:t>
-      </w:r>
-      <w:r>
-        <w:rPr>
-          <w:rStyle w:val="NormalTok"/>
-        </w:rPr>
-        <w:t xml:space="preserve">, </w:t>
-      </w:r>
-      <w:r>
-        <w:rPr>
-          <w:rStyle w:val="DataTypeTok"/>
-        </w:rPr>
-        <w:t xml:space="preserve">col=</w:t>
-      </w:r>
-      <w:r>
-        <w:rPr>
-          <w:rStyle w:val="StringTok"/>
-        </w:rPr>
-        <w:t xml:space="preserve">"dark gray"</w:t>
-      </w:r>
-      <w:r>
-        <w:rPr>
-          <w:rStyle w:val="NormalTok"/>
-        </w:rPr>
-        <w:t xml:space="preserve">)</w:t>
+        <w:t xml:space="preserve">chickdata)</w:t>
       </w:r>
     </w:p>
     <w:p>
@@ -729,7 +532,152 @@
               <a:graphicData uri="http://schemas.openxmlformats.org/drawingml/2006/picture">
                 <pic:pic>
                   <pic:nvPicPr>
-                    <pic:cNvPr descr="ChicksAnalysis_files/figure-docx/unnamed-chunk-5-1.png" id="0" name="Picture"/>
+                    <pic:cNvPr descr="ChicksAnalysis_files/figure-docx/unnamed-chunk-2-1.png" id="0" name="Picture"/>
+                    <pic:cNvPicPr>
+                      <a:picLocks noChangeArrowheads="1" noChangeAspect="1"/>
+                    </pic:cNvPicPr>
+                  </pic:nvPicPr>
+                  <pic:blipFill>
+                    <a:blip r:embed="rId21"/>
+                    <a:stretch>
+                      <a:fillRect/>
+                    </a:stretch>
+                  </pic:blipFill>
+                  <pic:spPr bwMode="auto">
+                    <a:xfrm>
+                      <a:off x="0" y="0"/>
+                      <a:ext cx="5334000" cy="4267200"/>
+                    </a:xfrm>
+                    <a:prstGeom prst="rect">
+                      <a:avLst/>
+                    </a:prstGeom>
+                    <a:noFill/>
+                    <a:ln w="9525">
+                      <a:noFill/>
+                      <a:headEnd/>
+                      <a:tailEnd/>
+                    </a:ln>
+                  </pic:spPr>
+                </pic:pic>
+              </a:graphicData>
+            </a:graphic>
+          </wp:inline>
+        </w:drawing>
+      </w:r>
+    </w:p>
+    <w:p>
+      <w:pPr>
+        <w:pStyle w:val="SourceCode"/>
+      </w:pPr>
+      <w:r>
+        <w:rPr>
+          <w:rStyle w:val="KeywordTok"/>
+        </w:rPr>
+        <w:t xml:space="preserve">ggplot</w:t>
+      </w:r>
+      <w:r>
+        <w:rPr>
+          <w:rStyle w:val="NormalTok"/>
+        </w:rPr>
+        <w:t xml:space="preserve">(</w:t>
+      </w:r>
+      <w:r>
+        <w:rPr>
+          <w:rStyle w:val="DataTypeTok"/>
+        </w:rPr>
+        <w:t xml:space="preserve">data=</w:t>
+      </w:r>
+      <w:r>
+        <w:rPr>
+          <w:rStyle w:val="NormalTok"/>
+        </w:rPr>
+        <w:t xml:space="preserve">chickdata, </w:t>
+      </w:r>
+      <w:r>
+        <w:rPr>
+          <w:rStyle w:val="KeywordTok"/>
+        </w:rPr>
+        <w:t xml:space="preserve">aes</w:t>
+      </w:r>
+      <w:r>
+        <w:rPr>
+          <w:rStyle w:val="NormalTok"/>
+        </w:rPr>
+        <w:t xml:space="preserve">(</w:t>
+      </w:r>
+      <w:r>
+        <w:rPr>
+          <w:rStyle w:val="DataTypeTok"/>
+        </w:rPr>
+        <w:t xml:space="preserve">x=</w:t>
+      </w:r>
+      <w:r>
+        <w:rPr>
+          <w:rStyle w:val="NormalTok"/>
+        </w:rPr>
+        <w:t xml:space="preserve">grams_day0, </w:t>
+      </w:r>
+      <w:r>
+        <w:rPr>
+          <w:rStyle w:val="DataTypeTok"/>
+        </w:rPr>
+        <w:t xml:space="preserve">y=</w:t>
+      </w:r>
+      <w:r>
+        <w:rPr>
+          <w:rStyle w:val="NormalTok"/>
+        </w:rPr>
+        <w:t xml:space="preserve">grams_day25)) </w:t>
+      </w:r>
+      <w:r>
+        <w:rPr>
+          <w:rStyle w:val="OperatorTok"/>
+        </w:rPr>
+        <w:t xml:space="preserve">+</w:t>
+      </w:r>
+      <w:r>
+        <w:rPr>
+          <w:rStyle w:val="StringTok"/>
+        </w:rPr>
+        <w:t xml:space="preserve"> </w:t>
+      </w:r>
+      <w:r>
+        <w:br w:type="textWrapping"/>
+      </w:r>
+      <w:r>
+        <w:rPr>
+          <w:rStyle w:val="StringTok"/>
+        </w:rPr>
+        <w:t xml:space="preserve">  </w:t>
+      </w:r>
+      <w:r>
+        <w:rPr>
+          <w:rStyle w:val="KeywordTok"/>
+        </w:rPr>
+        <w:t xml:space="preserve">geom_point</w:t>
+      </w:r>
+      <w:r>
+        <w:rPr>
+          <w:rStyle w:val="NormalTok"/>
+        </w:rPr>
+        <w:t xml:space="preserve">()</w:t>
+      </w:r>
+    </w:p>
+    <w:p>
+      <w:pPr>
+        <w:pStyle w:val="FirstParagraph"/>
+      </w:pPr>
+      <w:r>
+        <w:drawing>
+          <wp:inline>
+            <wp:extent cx="5334000" cy="4267200"/>
+            <wp:effectExtent b="0" l="0" r="0" t="0"/>
+            <wp:docPr descr="" title="" id="1" name="Picture"/>
+            <a:graphic>
+              <a:graphicData uri="http://schemas.openxmlformats.org/drawingml/2006/picture">
+                <pic:pic>
+                  <pic:nvPicPr>
+                    <pic:cNvPr descr="ChicksAnalysis_files/figure-docx/unnamed-chunk-2-2.png" id="0" name="Picture"/>
                     <pic:cNvPicPr>
                       <a:picLocks noChangeArrowheads="1" noChangeAspect="1"/>
                     </pic:cNvPicPr>
@@ -762,9 +710,1264 @@
         </w:drawing>
       </w:r>
     </w:p>
+    <w:p>
+      <w:pPr>
+        <w:pStyle w:val="BodyText"/>
+      </w:pPr>
+      <w:r>
+        <w:t xml:space="preserve">A boxplot shows the relationship between a continuous response variable and a discrete or categeorical explanatory variable. An alternative is the beanplot. Mom, this beanplot shows that the data is really noisy and it doesn’t look like the hypothized effect is present. I’m so sorry for your loss.</w:t>
+      </w:r>
+    </w:p>
+    <w:p>
+      <w:pPr>
+        <w:pStyle w:val="SourceCode"/>
+      </w:pPr>
+      <w:r>
+        <w:rPr>
+          <w:rStyle w:val="KeywordTok"/>
+        </w:rPr>
+        <w:t xml:space="preserve">boxplot</w:t>
+      </w:r>
+      <w:r>
+        <w:rPr>
+          <w:rStyle w:val="NormalTok"/>
+        </w:rPr>
+        <w:t xml:space="preserve">(pct_gain_</w:t>
+      </w:r>
+      <w:r>
+        <w:rPr>
+          <w:rStyle w:val="FloatTok"/>
+        </w:rPr>
+        <w:t xml:space="preserve">10.25</w:t>
+      </w:r>
+      <w:r>
+        <w:rPr>
+          <w:rStyle w:val="NormalTok"/>
+        </w:rPr>
+        <w:t xml:space="preserve"> </w:t>
+      </w:r>
+      <w:r>
+        <w:rPr>
+          <w:rStyle w:val="OperatorTok"/>
+        </w:rPr>
+        <w:t xml:space="preserve">~</w:t>
+      </w:r>
+      <w:r>
+        <w:rPr>
+          <w:rStyle w:val="StringTok"/>
+        </w:rPr>
+        <w:t xml:space="preserve"> </w:t>
+      </w:r>
+      <w:r>
+        <w:rPr>
+          <w:rStyle w:val="NormalTok"/>
+        </w:rPr>
+        <w:t xml:space="preserve">treatment, </w:t>
+      </w:r>
+      <w:r>
+        <w:rPr>
+          <w:rStyle w:val="DataTypeTok"/>
+        </w:rPr>
+        <w:t xml:space="preserve">data=</w:t>
+      </w:r>
+      <w:r>
+        <w:rPr>
+          <w:rStyle w:val="NormalTok"/>
+        </w:rPr>
+        <w:t xml:space="preserve">chickdata)</w:t>
+      </w:r>
+    </w:p>
+    <w:p>
+      <w:pPr>
+        <w:pStyle w:val="FirstParagraph"/>
+      </w:pPr>
+      <w:r>
+        <w:drawing>
+          <wp:inline>
+            <wp:extent cx="5334000" cy="4267200"/>
+            <wp:effectExtent b="0" l="0" r="0" t="0"/>
+            <wp:docPr descr="" title="" id="1" name="Picture"/>
+            <a:graphic>
+              <a:graphicData uri="http://schemas.openxmlformats.org/drawingml/2006/picture">
+                <pic:pic>
+                  <pic:nvPicPr>
+                    <pic:cNvPr descr="ChicksAnalysis_files/figure-docx/unnamed-chunk-3-1.png" id="0" name="Picture"/>
+                    <pic:cNvPicPr>
+                      <a:picLocks noChangeArrowheads="1" noChangeAspect="1"/>
+                    </pic:cNvPicPr>
+                  </pic:nvPicPr>
+                  <pic:blipFill>
+                    <a:blip r:embed="rId23"/>
+                    <a:stretch>
+                      <a:fillRect/>
+                    </a:stretch>
+                  </pic:blipFill>
+                  <pic:spPr bwMode="auto">
+                    <a:xfrm>
+                      <a:off x="0" y="0"/>
+                      <a:ext cx="5334000" cy="4267200"/>
+                    </a:xfrm>
+                    <a:prstGeom prst="rect">
+                      <a:avLst/>
+                    </a:prstGeom>
+                    <a:noFill/>
+                    <a:ln w="9525">
+                      <a:noFill/>
+                      <a:headEnd/>
+                      <a:tailEnd/>
+                    </a:ln>
+                  </pic:spPr>
+                </pic:pic>
+              </a:graphicData>
+            </a:graphic>
+          </wp:inline>
+        </w:drawing>
+      </w:r>
+    </w:p>
+    <w:p>
+      <w:pPr>
+        <w:pStyle w:val="SourceCode"/>
+      </w:pPr>
+      <w:r>
+        <w:rPr>
+          <w:rStyle w:val="KeywordTok"/>
+        </w:rPr>
+        <w:t xml:space="preserve">library</w:t>
+      </w:r>
+      <w:r>
+        <w:rPr>
+          <w:rStyle w:val="NormalTok"/>
+        </w:rPr>
+        <w:t xml:space="preserve">(beanplot)</w:t>
+      </w:r>
+      <w:r>
+        <w:br w:type="textWrapping"/>
+      </w:r>
+      <w:r>
+        <w:rPr>
+          <w:rStyle w:val="KeywordTok"/>
+        </w:rPr>
+        <w:t xml:space="preserve">beanplot</w:t>
+      </w:r>
+      <w:r>
+        <w:rPr>
+          <w:rStyle w:val="NormalTok"/>
+        </w:rPr>
+        <w:t xml:space="preserve">(pct_gain_</w:t>
+      </w:r>
+      <w:r>
+        <w:rPr>
+          <w:rStyle w:val="FloatTok"/>
+        </w:rPr>
+        <w:t xml:space="preserve">10.25</w:t>
+      </w:r>
+      <w:r>
+        <w:rPr>
+          <w:rStyle w:val="NormalTok"/>
+        </w:rPr>
+        <w:t xml:space="preserve"> </w:t>
+      </w:r>
+      <w:r>
+        <w:rPr>
+          <w:rStyle w:val="OperatorTok"/>
+        </w:rPr>
+        <w:t xml:space="preserve">~</w:t>
+      </w:r>
+      <w:r>
+        <w:rPr>
+          <w:rStyle w:val="StringTok"/>
+        </w:rPr>
+        <w:t xml:space="preserve"> </w:t>
+      </w:r>
+      <w:r>
+        <w:rPr>
+          <w:rStyle w:val="NormalTok"/>
+        </w:rPr>
+        <w:t xml:space="preserve">treatment, </w:t>
+      </w:r>
+      <w:r>
+        <w:rPr>
+          <w:rStyle w:val="DataTypeTok"/>
+        </w:rPr>
+        <w:t xml:space="preserve">data=</w:t>
+      </w:r>
+      <w:r>
+        <w:rPr>
+          <w:rStyle w:val="NormalTok"/>
+        </w:rPr>
+        <w:t xml:space="preserve">chickdata,</w:t>
+      </w:r>
+      <w:r>
+        <w:br w:type="textWrapping"/>
+      </w:r>
+      <w:r>
+        <w:rPr>
+          <w:rStyle w:val="NormalTok"/>
+        </w:rPr>
+        <w:t xml:space="preserve">         </w:t>
+      </w:r>
+      <w:r>
+        <w:rPr>
+          <w:rStyle w:val="DataTypeTok"/>
+        </w:rPr>
+        <w:t xml:space="preserve">col=</w:t>
+      </w:r>
+      <w:r>
+        <w:rPr>
+          <w:rStyle w:val="KeywordTok"/>
+        </w:rPr>
+        <w:t xml:space="preserve">c</w:t>
+      </w:r>
+      <w:r>
+        <w:rPr>
+          <w:rStyle w:val="NormalTok"/>
+        </w:rPr>
+        <w:t xml:space="preserve">(</w:t>
+      </w:r>
+      <w:r>
+        <w:rPr>
+          <w:rStyle w:val="StringTok"/>
+        </w:rPr>
+        <w:t xml:space="preserve">"lightgray"</w:t>
+      </w:r>
+      <w:r>
+        <w:rPr>
+          <w:rStyle w:val="NormalTok"/>
+        </w:rPr>
+        <w:t xml:space="preserve">, </w:t>
+      </w:r>
+      <w:r>
+        <w:rPr>
+          <w:rStyle w:val="StringTok"/>
+        </w:rPr>
+        <w:t xml:space="preserve">"black"</w:t>
+      </w:r>
+      <w:r>
+        <w:rPr>
+          <w:rStyle w:val="NormalTok"/>
+        </w:rPr>
+        <w:t xml:space="preserve">, </w:t>
+      </w:r>
+      <w:r>
+        <w:rPr>
+          <w:rStyle w:val="StringTok"/>
+        </w:rPr>
+        <w:t xml:space="preserve">"black"</w:t>
+      </w:r>
+      <w:r>
+        <w:rPr>
+          <w:rStyle w:val="NormalTok"/>
+        </w:rPr>
+        <w:t xml:space="preserve">, </w:t>
+      </w:r>
+      <w:r>
+        <w:rPr>
+          <w:rStyle w:val="StringTok"/>
+        </w:rPr>
+        <w:t xml:space="preserve">"red"</w:t>
+      </w:r>
+      <w:r>
+        <w:rPr>
+          <w:rStyle w:val="NormalTok"/>
+        </w:rPr>
+        <w:t xml:space="preserve">), </w:t>
+      </w:r>
+      <w:r>
+        <w:br w:type="textWrapping"/>
+      </w:r>
+      <w:r>
+        <w:rPr>
+          <w:rStyle w:val="NormalTok"/>
+        </w:rPr>
+        <w:t xml:space="preserve">         </w:t>
+      </w:r>
+      <w:r>
+        <w:rPr>
+          <w:rStyle w:val="DataTypeTok"/>
+        </w:rPr>
+        <w:t xml:space="preserve">ylab=</w:t>
+      </w:r>
+      <w:r>
+        <w:rPr>
+          <w:rStyle w:val="StringTok"/>
+        </w:rPr>
+        <w:t xml:space="preserve">"percent"</w:t>
+      </w:r>
+      <w:r>
+        <w:rPr>
+          <w:rStyle w:val="NormalTok"/>
+        </w:rPr>
+        <w:t xml:space="preserve">, </w:t>
+      </w:r>
+      <w:r>
+        <w:br w:type="textWrapping"/>
+      </w:r>
+      <w:r>
+        <w:rPr>
+          <w:rStyle w:val="NormalTok"/>
+        </w:rPr>
+        <w:t xml:space="preserve">         </w:t>
+      </w:r>
+      <w:r>
+        <w:rPr>
+          <w:rStyle w:val="DataTypeTok"/>
+        </w:rPr>
+        <w:t xml:space="preserve">main=</w:t>
+      </w:r>
+      <w:r>
+        <w:rPr>
+          <w:rStyle w:val="StringTok"/>
+        </w:rPr>
+        <w:t xml:space="preserve">"Percent Weight Gain Day 10 to Day 25,26"</w:t>
+      </w:r>
+      <w:r>
+        <w:rPr>
+          <w:rStyle w:val="NormalTok"/>
+        </w:rPr>
+        <w:t xml:space="preserve">)</w:t>
+      </w:r>
+    </w:p>
+    <w:p>
+      <w:pPr>
+        <w:pStyle w:val="FirstParagraph"/>
+      </w:pPr>
+      <w:r>
+        <w:drawing>
+          <wp:inline>
+            <wp:extent cx="5334000" cy="4267200"/>
+            <wp:effectExtent b="0" l="0" r="0" t="0"/>
+            <wp:docPr descr="" title="" id="1" name="Picture"/>
+            <a:graphic>
+              <a:graphicData uri="http://schemas.openxmlformats.org/drawingml/2006/picture">
+                <pic:pic>
+                  <pic:nvPicPr>
+                    <pic:cNvPr descr="ChicksAnalysis_files/figure-docx/unnamed-chunk-3-2.png" id="0" name="Picture"/>
+                    <pic:cNvPicPr>
+                      <a:picLocks noChangeArrowheads="1" noChangeAspect="1"/>
+                    </pic:cNvPicPr>
+                  </pic:nvPicPr>
+                  <pic:blipFill>
+                    <a:blip r:embed="rId24"/>
+                    <a:stretch>
+                      <a:fillRect/>
+                    </a:stretch>
+                  </pic:blipFill>
+                  <pic:spPr bwMode="auto">
+                    <a:xfrm>
+                      <a:off x="0" y="0"/>
+                      <a:ext cx="5334000" cy="4267200"/>
+                    </a:xfrm>
+                    <a:prstGeom prst="rect">
+                      <a:avLst/>
+                    </a:prstGeom>
+                    <a:noFill/>
+                    <a:ln w="9525">
+                      <a:noFill/>
+                      <a:headEnd/>
+                      <a:tailEnd/>
+                    </a:ln>
+                  </pic:spPr>
+                </pic:pic>
+              </a:graphicData>
+            </a:graphic>
+          </wp:inline>
+        </w:drawing>
+      </w:r>
+    </w:p>
+    <w:p>
+      <w:pPr>
+        <w:pStyle w:val="BodyText"/>
+      </w:pPr>
+      <w:r>
+        <w:t xml:space="preserve">A t-test indicates the difference in percent weight gain is non-significant.</w:t>
+      </w:r>
+    </w:p>
+    <w:p>
+      <w:pPr>
+        <w:pStyle w:val="SourceCode"/>
+      </w:pPr>
+      <w:r>
+        <w:rPr>
+          <w:rStyle w:val="KeywordTok"/>
+        </w:rPr>
+        <w:t xml:space="preserve">t.test</w:t>
+      </w:r>
+      <w:r>
+        <w:rPr>
+          <w:rStyle w:val="NormalTok"/>
+        </w:rPr>
+        <w:t xml:space="preserve">(pct_gain_</w:t>
+      </w:r>
+      <w:r>
+        <w:rPr>
+          <w:rStyle w:val="FloatTok"/>
+        </w:rPr>
+        <w:t xml:space="preserve">10.25</w:t>
+      </w:r>
+      <w:r>
+        <w:rPr>
+          <w:rStyle w:val="NormalTok"/>
+        </w:rPr>
+        <w:t xml:space="preserve"> </w:t>
+      </w:r>
+      <w:r>
+        <w:rPr>
+          <w:rStyle w:val="OperatorTok"/>
+        </w:rPr>
+        <w:t xml:space="preserve">~</w:t>
+      </w:r>
+      <w:r>
+        <w:rPr>
+          <w:rStyle w:val="StringTok"/>
+        </w:rPr>
+        <w:t xml:space="preserve"> </w:t>
+      </w:r>
+      <w:r>
+        <w:rPr>
+          <w:rStyle w:val="NormalTok"/>
+        </w:rPr>
+        <w:t xml:space="preserve">treatment, </w:t>
+      </w:r>
+      <w:r>
+        <w:rPr>
+          <w:rStyle w:val="DataTypeTok"/>
+        </w:rPr>
+        <w:t xml:space="preserve">data=</w:t>
+      </w:r>
+      <w:r>
+        <w:rPr>
+          <w:rStyle w:val="NormalTok"/>
+        </w:rPr>
+        <w:t xml:space="preserve">chickdata)</w:t>
+      </w:r>
+    </w:p>
+    <w:p>
+      <w:pPr>
+        <w:pStyle w:val="SourceCode"/>
+      </w:pPr>
+      <w:r>
+        <w:rPr>
+          <w:rStyle w:val="VerbatimChar"/>
+        </w:rPr>
+        <w:t xml:space="preserve">## </w:t>
+      </w:r>
+      <w:r>
+        <w:br w:type="textWrapping"/>
+      </w:r>
+      <w:r>
+        <w:rPr>
+          <w:rStyle w:val="VerbatimChar"/>
+        </w:rPr>
+        <w:t xml:space="preserve">##  Welch Two Sample t-test</w:t>
+      </w:r>
+      <w:r>
+        <w:br w:type="textWrapping"/>
+      </w:r>
+      <w:r>
+        <w:rPr>
+          <w:rStyle w:val="VerbatimChar"/>
+        </w:rPr>
+        <w:t xml:space="preserve">## </w:t>
+      </w:r>
+      <w:r>
+        <w:br w:type="textWrapping"/>
+      </w:r>
+      <w:r>
+        <w:rPr>
+          <w:rStyle w:val="VerbatimChar"/>
+        </w:rPr>
+        <w:t xml:space="preserve">## data:  pct_gain_10.25 by treatment</w:t>
+      </w:r>
+      <w:r>
+        <w:br w:type="textWrapping"/>
+      </w:r>
+      <w:r>
+        <w:rPr>
+          <w:rStyle w:val="VerbatimChar"/>
+        </w:rPr>
+        <w:t xml:space="preserve">## t = 1.3366, df = 26.66, p-value = 0.1926</w:t>
+      </w:r>
+      <w:r>
+        <w:br w:type="textWrapping"/>
+      </w:r>
+      <w:r>
+        <w:rPr>
+          <w:rStyle w:val="VerbatimChar"/>
+        </w:rPr>
+        <w:t xml:space="preserve">## alternative hypothesis: true difference in means is not equal to 0</w:t>
+      </w:r>
+      <w:r>
+        <w:br w:type="textWrapping"/>
+      </w:r>
+      <w:r>
+        <w:rPr>
+          <w:rStyle w:val="VerbatimChar"/>
+        </w:rPr>
+        <w:t xml:space="preserve">## 95 percent confidence interval:</w:t>
+      </w:r>
+      <w:r>
+        <w:br w:type="textWrapping"/>
+      </w:r>
+      <w:r>
+        <w:rPr>
+          <w:rStyle w:val="VerbatimChar"/>
+        </w:rPr>
+        <w:t xml:space="preserve">##  -15.49256  73.29871</w:t>
+      </w:r>
+      <w:r>
+        <w:br w:type="textWrapping"/>
+      </w:r>
+      <w:r>
+        <w:rPr>
+          <w:rStyle w:val="VerbatimChar"/>
+        </w:rPr>
+        <w:t xml:space="preserve">## sample estimates:</w:t>
+      </w:r>
+      <w:r>
+        <w:br w:type="textWrapping"/>
+      </w:r>
+      <w:r>
+        <w:rPr>
+          <w:rStyle w:val="VerbatimChar"/>
+        </w:rPr>
+        <w:t xml:space="preserve">##  mean in group Control: Involuntary Bucket </w:t>
+      </w:r>
+      <w:r>
+        <w:br w:type="textWrapping"/>
+      </w:r>
+      <w:r>
+        <w:rPr>
+          <w:rStyle w:val="VerbatimChar"/>
+        </w:rPr>
+        <w:t xml:space="preserve">##                                   153.8553 </w:t>
+      </w:r>
+      <w:r>
+        <w:br w:type="textWrapping"/>
+      </w:r>
+      <w:r>
+        <w:rPr>
+          <w:rStyle w:val="VerbatimChar"/>
+        </w:rPr>
+        <w:t xml:space="preserve">## mean in group Treatment: Voluntary Walk-On </w:t>
+      </w:r>
+      <w:r>
+        <w:br w:type="textWrapping"/>
+      </w:r>
+      <w:r>
+        <w:rPr>
+          <w:rStyle w:val="VerbatimChar"/>
+        </w:rPr>
+        <w:t xml:space="preserve">##                                   124.9522</w:t>
+      </w:r>
+    </w:p>
+    <w:p>
+      <w:pPr>
+        <w:pStyle w:val="SourceCode"/>
+      </w:pPr>
+      <w:r>
+        <w:rPr>
+          <w:rStyle w:val="NormalTok"/>
+        </w:rPr>
+        <w:t xml:space="preserve">simplemodel &lt;-</w:t>
+      </w:r>
+      <w:r>
+        <w:rPr>
+          <w:rStyle w:val="StringTok"/>
+        </w:rPr>
+        <w:t xml:space="preserve"> </w:t>
+      </w:r>
+      <w:r>
+        <w:rPr>
+          <w:rStyle w:val="KeywordTok"/>
+        </w:rPr>
+        <w:t xml:space="preserve">lm</w:t>
+      </w:r>
+      <w:r>
+        <w:rPr>
+          <w:rStyle w:val="NormalTok"/>
+        </w:rPr>
+        <w:t xml:space="preserve">(pct_gain_</w:t>
+      </w:r>
+      <w:r>
+        <w:rPr>
+          <w:rStyle w:val="FloatTok"/>
+        </w:rPr>
+        <w:t xml:space="preserve">10.25</w:t>
+      </w:r>
+      <w:r>
+        <w:rPr>
+          <w:rStyle w:val="NormalTok"/>
+        </w:rPr>
+        <w:t xml:space="preserve"> </w:t>
+      </w:r>
+      <w:r>
+        <w:rPr>
+          <w:rStyle w:val="OperatorTok"/>
+        </w:rPr>
+        <w:t xml:space="preserve">~</w:t>
+      </w:r>
+      <w:r>
+        <w:rPr>
+          <w:rStyle w:val="StringTok"/>
+        </w:rPr>
+        <w:t xml:space="preserve"> </w:t>
+      </w:r>
+      <w:r>
+        <w:rPr>
+          <w:rStyle w:val="NormalTok"/>
+        </w:rPr>
+        <w:t xml:space="preserve">(treatment </w:t>
+      </w:r>
+      <w:r>
+        <w:rPr>
+          <w:rStyle w:val="OperatorTok"/>
+        </w:rPr>
+        <w:t xml:space="preserve">+</w:t>
+      </w:r>
+      <w:r>
+        <w:rPr>
+          <w:rStyle w:val="StringTok"/>
+        </w:rPr>
+        <w:t xml:space="preserve"> </w:t>
+      </w:r>
+      <w:r>
+        <w:rPr>
+          <w:rStyle w:val="NormalTok"/>
+        </w:rPr>
+        <w:t xml:space="preserve">gender </w:t>
+      </w:r>
+      <w:r>
+        <w:rPr>
+          <w:rStyle w:val="OperatorTok"/>
+        </w:rPr>
+        <w:t xml:space="preserve">+</w:t>
+      </w:r>
+      <w:r>
+        <w:rPr>
+          <w:rStyle w:val="StringTok"/>
+        </w:rPr>
+        <w:t xml:space="preserve"> </w:t>
+      </w:r>
+      <w:r>
+        <w:rPr>
+          <w:rStyle w:val="NormalTok"/>
+        </w:rPr>
+        <w:t xml:space="preserve">color </w:t>
+      </w:r>
+      <w:r>
+        <w:rPr>
+          <w:rStyle w:val="OperatorTok"/>
+        </w:rPr>
+        <w:t xml:space="preserve">+</w:t>
+      </w:r>
+      <w:r>
+        <w:rPr>
+          <w:rStyle w:val="StringTok"/>
+        </w:rPr>
+        <w:t xml:space="preserve"> </w:t>
+      </w:r>
+      <w:r>
+        <w:rPr>
+          <w:rStyle w:val="NormalTok"/>
+        </w:rPr>
+        <w:t xml:space="preserve">breading_group)</w:t>
+      </w:r>
+      <w:r>
+        <w:rPr>
+          <w:rStyle w:val="OperatorTok"/>
+        </w:rPr>
+        <w:t xml:space="preserve">^</w:t>
+      </w:r>
+      <w:r>
+        <w:rPr>
+          <w:rStyle w:val="DecValTok"/>
+        </w:rPr>
+        <w:t xml:space="preserve">2</w:t>
+      </w:r>
+      <w:r>
+        <w:rPr>
+          <w:rStyle w:val="NormalTok"/>
+        </w:rPr>
+        <w:t xml:space="preserve"> , </w:t>
+      </w:r>
+      <w:r>
+        <w:rPr>
+          <w:rStyle w:val="DataTypeTok"/>
+        </w:rPr>
+        <w:t xml:space="preserve">data=</w:t>
+      </w:r>
+      <w:r>
+        <w:rPr>
+          <w:rStyle w:val="NormalTok"/>
+        </w:rPr>
+        <w:t xml:space="preserve">chickdata)</w:t>
+      </w:r>
+      <w:r>
+        <w:br w:type="textWrapping"/>
+      </w:r>
+      <w:r>
+        <w:rPr>
+          <w:rStyle w:val="KeywordTok"/>
+        </w:rPr>
+        <w:t xml:space="preserve">summary</w:t>
+      </w:r>
+      <w:r>
+        <w:rPr>
+          <w:rStyle w:val="NormalTok"/>
+        </w:rPr>
+        <w:t xml:space="preserve">(simplemodel)</w:t>
+      </w:r>
+    </w:p>
+    <w:p>
+      <w:pPr>
+        <w:pStyle w:val="SourceCode"/>
+      </w:pPr>
+      <w:r>
+        <w:rPr>
+          <w:rStyle w:val="VerbatimChar"/>
+        </w:rPr>
+        <w:t xml:space="preserve">## </w:t>
+      </w:r>
+      <w:r>
+        <w:br w:type="textWrapping"/>
+      </w:r>
+      <w:r>
+        <w:rPr>
+          <w:rStyle w:val="VerbatimChar"/>
+        </w:rPr>
+        <w:t xml:space="preserve">## Call:</w:t>
+      </w:r>
+      <w:r>
+        <w:br w:type="textWrapping"/>
+      </w:r>
+      <w:r>
+        <w:rPr>
+          <w:rStyle w:val="VerbatimChar"/>
+        </w:rPr>
+        <w:t xml:space="preserve">## lm(formula = pct_gain_10.25 ~ (treatment + gender + color + breading_group)^2, </w:t>
+      </w:r>
+      <w:r>
+        <w:br w:type="textWrapping"/>
+      </w:r>
+      <w:r>
+        <w:rPr>
+          <w:rStyle w:val="VerbatimChar"/>
+        </w:rPr>
+        <w:t xml:space="preserve">##     data = chickdata)</w:t>
+      </w:r>
+      <w:r>
+        <w:br w:type="textWrapping"/>
+      </w:r>
+      <w:r>
+        <w:rPr>
+          <w:rStyle w:val="VerbatimChar"/>
+        </w:rPr>
+        <w:t xml:space="preserve">## </w:t>
+      </w:r>
+      <w:r>
+        <w:br w:type="textWrapping"/>
+      </w:r>
+      <w:r>
+        <w:rPr>
+          <w:rStyle w:val="VerbatimChar"/>
+        </w:rPr>
+        <w:t xml:space="preserve">## Residuals:</w:t>
+      </w:r>
+      <w:r>
+        <w:br w:type="textWrapping"/>
+      </w:r>
+      <w:r>
+        <w:rPr>
+          <w:rStyle w:val="VerbatimChar"/>
+        </w:rPr>
+        <w:t xml:space="preserve">##      Min       1Q   Median       3Q      Max </w:t>
+      </w:r>
+      <w:r>
+        <w:br w:type="textWrapping"/>
+      </w:r>
+      <w:r>
+        <w:rPr>
+          <w:rStyle w:val="VerbatimChar"/>
+        </w:rPr>
+        <w:t xml:space="preserve">## -124.593  -30.823    0.602   26.537  107.474 </w:t>
+      </w:r>
+      <w:r>
+        <w:br w:type="textWrapping"/>
+      </w:r>
+      <w:r>
+        <w:rPr>
+          <w:rStyle w:val="VerbatimChar"/>
+        </w:rPr>
+        <w:t xml:space="preserve">## </w:t>
+      </w:r>
+      <w:r>
+        <w:br w:type="textWrapping"/>
+      </w:r>
+      <w:r>
+        <w:rPr>
+          <w:rStyle w:val="VerbatimChar"/>
+        </w:rPr>
+        <w:t xml:space="preserve">## Coefficients:</w:t>
+      </w:r>
+      <w:r>
+        <w:br w:type="textWrapping"/>
+      </w:r>
+      <w:r>
+        <w:rPr>
+          <w:rStyle w:val="VerbatimChar"/>
+        </w:rPr>
+        <w:t xml:space="preserve">##                                                         Estimate Std. Error</w:t>
+      </w:r>
+      <w:r>
+        <w:br w:type="textWrapping"/>
+      </w:r>
+      <w:r>
+        <w:rPr>
+          <w:rStyle w:val="VerbatimChar"/>
+        </w:rPr>
+        <w:t xml:space="preserve">## (Intercept)                                              156.118     39.402</w:t>
+      </w:r>
+      <w:r>
+        <w:br w:type="textWrapping"/>
+      </w:r>
+      <w:r>
+        <w:rPr>
+          <w:rStyle w:val="VerbatimChar"/>
+        </w:rPr>
+        <w:t xml:space="preserve">## treatmentTreatment: Voluntary Walk-On                    -57.205     47.826</w:t>
+      </w:r>
+      <w:r>
+        <w:br w:type="textWrapping"/>
+      </w:r>
+      <w:r>
+        <w:rPr>
+          <w:rStyle w:val="VerbatimChar"/>
+        </w:rPr>
+        <w:t xml:space="preserve">## genderm                                                  -12.245     48.383</w:t>
+      </w:r>
+      <w:r>
+        <w:br w:type="textWrapping"/>
+      </w:r>
+      <w:r>
+        <w:rPr>
+          <w:rStyle w:val="VerbatimChar"/>
+        </w:rPr>
+        <w:t xml:space="preserve">## colorw                                                   -70.916     55.271</w:t>
+      </w:r>
+      <w:r>
+        <w:br w:type="textWrapping"/>
+      </w:r>
+      <w:r>
+        <w:rPr>
+          <w:rStyle w:val="VerbatimChar"/>
+        </w:rPr>
+        <w:t xml:space="preserve">## breading_groupnon                                         26.888     48.383</w:t>
+      </w:r>
+      <w:r>
+        <w:br w:type="textWrapping"/>
+      </w:r>
+      <w:r>
+        <w:rPr>
+          <w:rStyle w:val="VerbatimChar"/>
+        </w:rPr>
+        <w:t xml:space="preserve">## treatmentTreatment: Voluntary Walk-On:genderm             -8.042     46.100</w:t>
+      </w:r>
+      <w:r>
+        <w:br w:type="textWrapping"/>
+      </w:r>
+      <w:r>
+        <w:rPr>
+          <w:rStyle w:val="VerbatimChar"/>
+        </w:rPr>
+        <w:t xml:space="preserve">## treatmentTreatment: Voluntary Walk-On:colorw             127.158     64.213</w:t>
+      </w:r>
+      <w:r>
+        <w:br w:type="textWrapping"/>
+      </w:r>
+      <w:r>
+        <w:rPr>
+          <w:rStyle w:val="VerbatimChar"/>
+        </w:rPr>
+        <w:t xml:space="preserve">## treatmentTreatment: Voluntary Walk-On:breading_groupnon   25.866     47.476</w:t>
+      </w:r>
+      <w:r>
+        <w:br w:type="textWrapping"/>
+      </w:r>
+      <w:r>
+        <w:rPr>
+          <w:rStyle w:val="VerbatimChar"/>
+        </w:rPr>
+        <w:t xml:space="preserve">## genderm:colorw                                          -140.911     89.496</w:t>
+      </w:r>
+      <w:r>
+        <w:br w:type="textWrapping"/>
+      </w:r>
+      <w:r>
+        <w:rPr>
+          <w:rStyle w:val="VerbatimChar"/>
+        </w:rPr>
+        <w:t xml:space="preserve">## genderm:breading_groupnon                                 10.082     54.312</w:t>
+      </w:r>
+      <w:r>
+        <w:br w:type="textWrapping"/>
+      </w:r>
+      <w:r>
+        <w:rPr>
+          <w:rStyle w:val="VerbatimChar"/>
+        </w:rPr>
+        <w:t xml:space="preserve">## colorw:breading_groupnon                                  83.470     88.489</w:t>
+      </w:r>
+      <w:r>
+        <w:br w:type="textWrapping"/>
+      </w:r>
+      <w:r>
+        <w:rPr>
+          <w:rStyle w:val="VerbatimChar"/>
+        </w:rPr>
+        <w:t xml:space="preserve">##                                                         t value Pr(&gt;|t|)    </w:t>
+      </w:r>
+      <w:r>
+        <w:br w:type="textWrapping"/>
+      </w:r>
+      <w:r>
+        <w:rPr>
+          <w:rStyle w:val="VerbatimChar"/>
+        </w:rPr>
+        <w:t xml:space="preserve">## (Intercept)                                               3.962 0.000661 ***</w:t>
+      </w:r>
+      <w:r>
+        <w:br w:type="textWrapping"/>
+      </w:r>
+      <w:r>
+        <w:rPr>
+          <w:rStyle w:val="VerbatimChar"/>
+        </w:rPr>
+        <w:t xml:space="preserve">## treatmentTreatment: Voluntary Walk-On                    -1.196 0.244395    </w:t>
+      </w:r>
+      <w:r>
+        <w:br w:type="textWrapping"/>
+      </w:r>
+      <w:r>
+        <w:rPr>
+          <w:rStyle w:val="VerbatimChar"/>
+        </w:rPr>
+        <w:t xml:space="preserve">## genderm                                                  -0.253 0.802549    </w:t>
+      </w:r>
+      <w:r>
+        <w:br w:type="textWrapping"/>
+      </w:r>
+      <w:r>
+        <w:rPr>
+          <w:rStyle w:val="VerbatimChar"/>
+        </w:rPr>
+        <w:t xml:space="preserve">## colorw                                                   -1.283 0.212820    </w:t>
+      </w:r>
+      <w:r>
+        <w:br w:type="textWrapping"/>
+      </w:r>
+      <w:r>
+        <w:rPr>
+          <w:rStyle w:val="VerbatimChar"/>
+        </w:rPr>
+        <w:t xml:space="preserve">## breading_groupnon                                         0.556 0.583995    </w:t>
+      </w:r>
+      <w:r>
+        <w:br w:type="textWrapping"/>
+      </w:r>
+      <w:r>
+        <w:rPr>
+          <w:rStyle w:val="VerbatimChar"/>
+        </w:rPr>
+        <w:t xml:space="preserve">## treatmentTreatment: Voluntary Walk-On:genderm            -0.174 0.863115    </w:t>
+      </w:r>
+      <w:r>
+        <w:br w:type="textWrapping"/>
+      </w:r>
+      <w:r>
+        <w:rPr>
+          <w:rStyle w:val="VerbatimChar"/>
+        </w:rPr>
+        <w:t xml:space="preserve">## treatmentTreatment: Voluntary Walk-On:colorw              1.980 0.060316 .  </w:t>
+      </w:r>
+      <w:r>
+        <w:br w:type="textWrapping"/>
+      </w:r>
+      <w:r>
+        <w:rPr>
+          <w:rStyle w:val="VerbatimChar"/>
+        </w:rPr>
+        <w:t xml:space="preserve">## treatmentTreatment: Voluntary Walk-On:breading_groupnon   0.545 0.591348    </w:t>
+      </w:r>
+      <w:r>
+        <w:br w:type="textWrapping"/>
+      </w:r>
+      <w:r>
+        <w:rPr>
+          <w:rStyle w:val="VerbatimChar"/>
+        </w:rPr>
+        <w:t xml:space="preserve">## genderm:colorw                                           -1.574 0.129644    </w:t>
+      </w:r>
+      <w:r>
+        <w:br w:type="textWrapping"/>
+      </w:r>
+      <w:r>
+        <w:rPr>
+          <w:rStyle w:val="VerbatimChar"/>
+        </w:rPr>
+        <w:t xml:space="preserve">## genderm:breading_groupnon                                 0.186 0.854442    </w:t>
+      </w:r>
+      <w:r>
+        <w:br w:type="textWrapping"/>
+      </w:r>
+      <w:r>
+        <w:rPr>
+          <w:rStyle w:val="VerbatimChar"/>
+        </w:rPr>
+        <w:t xml:space="preserve">## colorw:breading_groupnon                                  0.943 0.355781    </w:t>
+      </w:r>
+      <w:r>
+        <w:br w:type="textWrapping"/>
+      </w:r>
+      <w:r>
+        <w:rPr>
+          <w:rStyle w:val="VerbatimChar"/>
+        </w:rPr>
+        <w:t xml:space="preserve">## ---</w:t>
+      </w:r>
+      <w:r>
+        <w:br w:type="textWrapping"/>
+      </w:r>
+      <w:r>
+        <w:rPr>
+          <w:rStyle w:val="VerbatimChar"/>
+        </w:rPr>
+        <w:t xml:space="preserve">## Signif. codes:  0 '***' 0.001 '**' 0.01 '*' 0.05 '.' 0.1 ' ' 1</w:t>
+      </w:r>
+      <w:r>
+        <w:br w:type="textWrapping"/>
+      </w:r>
+      <w:r>
+        <w:rPr>
+          <w:rStyle w:val="VerbatimChar"/>
+        </w:rPr>
+        <w:t xml:space="preserve">## </w:t>
+      </w:r>
+      <w:r>
+        <w:br w:type="textWrapping"/>
+      </w:r>
+      <w:r>
+        <w:rPr>
+          <w:rStyle w:val="VerbatimChar"/>
+        </w:rPr>
+        <w:t xml:space="preserve">## Residual standard error: 62.41 on 22 degrees of freedom</w:t>
+      </w:r>
+      <w:r>
+        <w:br w:type="textWrapping"/>
+      </w:r>
+      <w:r>
+        <w:rPr>
+          <w:rStyle w:val="VerbatimChar"/>
+        </w:rPr>
+        <w:t xml:space="preserve">##   (2 observations deleted due to missingness)</w:t>
+      </w:r>
+      <w:r>
+        <w:br w:type="textWrapping"/>
+      </w:r>
+      <w:r>
+        <w:rPr>
+          <w:rStyle w:val="VerbatimChar"/>
+        </w:rPr>
+        <w:t xml:space="preserve">## Multiple R-squared:  0.3436, Adjusted R-squared:  0.04528 </w:t>
+      </w:r>
+      <w:r>
+        <w:br w:type="textWrapping"/>
+      </w:r>
+      <w:r>
+        <w:rPr>
+          <w:rStyle w:val="VerbatimChar"/>
+        </w:rPr>
+        <w:t xml:space="preserve">## F-statistic: 1.152 on 10 and 22 DF,  p-value: 0.3715</w:t>
+      </w:r>
+    </w:p>
+    <w:p>
+      <w:pPr>
+        <w:pStyle w:val="SourceCode"/>
+      </w:pPr>
+      <w:r>
+        <w:rPr>
+          <w:rStyle w:val="KeywordTok"/>
+        </w:rPr>
+        <w:t xml:space="preserve">anova</w:t>
+      </w:r>
+      <w:r>
+        <w:rPr>
+          <w:rStyle w:val="NormalTok"/>
+        </w:rPr>
+        <w:t xml:space="preserve">(simplemodel)</w:t>
+      </w:r>
+    </w:p>
+    <w:p>
+      <w:pPr>
+        <w:pStyle w:val="SourceCode"/>
+      </w:pPr>
+      <w:r>
+        <w:rPr>
+          <w:rStyle w:val="VerbatimChar"/>
+        </w:rPr>
+        <w:t xml:space="preserve">## Analysis of Variance Table</w:t>
+      </w:r>
+      <w:r>
+        <w:br w:type="textWrapping"/>
+      </w:r>
+      <w:r>
+        <w:rPr>
+          <w:rStyle w:val="VerbatimChar"/>
+        </w:rPr>
+        <w:t xml:space="preserve">## </w:t>
+      </w:r>
+      <w:r>
+        <w:br w:type="textWrapping"/>
+      </w:r>
+      <w:r>
+        <w:rPr>
+          <w:rStyle w:val="VerbatimChar"/>
+        </w:rPr>
+        <w:t xml:space="preserve">## Response: pct_gain_10.25</w:t>
+      </w:r>
+      <w:r>
+        <w:br w:type="textWrapping"/>
+      </w:r>
+      <w:r>
+        <w:rPr>
+          <w:rStyle w:val="VerbatimChar"/>
+        </w:rPr>
+        <w:t xml:space="preserve">##                          Df Sum Sq Mean Sq F value  Pr(&gt;F)  </w:t>
+      </w:r>
+      <w:r>
+        <w:br w:type="textWrapping"/>
+      </w:r>
+      <w:r>
+        <w:rPr>
+          <w:rStyle w:val="VerbatimChar"/>
+        </w:rPr>
+        <w:t xml:space="preserve">## treatment                 1   4309  4308.6  1.1062 0.30433  </w:t>
+      </w:r>
+      <w:r>
+        <w:br w:type="textWrapping"/>
+      </w:r>
+      <w:r>
+        <w:rPr>
+          <w:rStyle w:val="VerbatimChar"/>
+        </w:rPr>
+        <w:t xml:space="preserve">## gender                    1   1032  1032.1  0.2650 0.61185  </w:t>
+      </w:r>
+      <w:r>
+        <w:br w:type="textWrapping"/>
+      </w:r>
+      <w:r>
+        <w:rPr>
+          <w:rStyle w:val="VerbatimChar"/>
+        </w:rPr>
+        <w:t xml:space="preserve">## color                     1   6820  6819.7  1.7509 0.19936  </w:t>
+      </w:r>
+      <w:r>
+        <w:br w:type="textWrapping"/>
+      </w:r>
+      <w:r>
+        <w:rPr>
+          <w:rStyle w:val="VerbatimChar"/>
+        </w:rPr>
+        <w:t xml:space="preserve">## breading_group            1  12817 12817.5  3.2907 0.08334 .</w:t>
+      </w:r>
+      <w:r>
+        <w:br w:type="textWrapping"/>
+      </w:r>
+      <w:r>
+        <w:rPr>
+          <w:rStyle w:val="VerbatimChar"/>
+        </w:rPr>
+        <w:t xml:space="preserve">## treatment:gender          1    157   157.4  0.0404 0.84254  </w:t>
+      </w:r>
+      <w:r>
+        <w:br w:type="textWrapping"/>
+      </w:r>
+      <w:r>
+        <w:rPr>
+          <w:rStyle w:val="VerbatimChar"/>
+        </w:rPr>
+        <w:t xml:space="preserve">## treatment:color           1   9656  9655.8  2.4790 0.12965  </w:t>
+      </w:r>
+      <w:r>
+        <w:br w:type="textWrapping"/>
+      </w:r>
+      <w:r>
+        <w:rPr>
+          <w:rStyle w:val="VerbatimChar"/>
+        </w:rPr>
+        <w:t xml:space="preserve">## treatment:breading_group  1    274   274.3  0.0704 0.79320  </w:t>
+      </w:r>
+      <w:r>
+        <w:br w:type="textWrapping"/>
+      </w:r>
+      <w:r>
+        <w:rPr>
+          <w:rStyle w:val="VerbatimChar"/>
+        </w:rPr>
+        <w:t xml:space="preserve">## gender:color              1   6162  6162.2  1.5821 0.22165  </w:t>
+      </w:r>
+      <w:r>
+        <w:br w:type="textWrapping"/>
+      </w:r>
+      <w:r>
+        <w:rPr>
+          <w:rStyle w:val="VerbatimChar"/>
+        </w:rPr>
+        <w:t xml:space="preserve">## gender:breading_group     1    168   168.0  0.0431 0.83738  </w:t>
+      </w:r>
+      <w:r>
+        <w:br w:type="textWrapping"/>
+      </w:r>
+      <w:r>
+        <w:rPr>
+          <w:rStyle w:val="VerbatimChar"/>
+        </w:rPr>
+        <w:t xml:space="preserve">## color:breading_group      1   3466  3465.7  0.8898 0.35578  </w:t>
+      </w:r>
+      <w:r>
+        <w:br w:type="textWrapping"/>
+      </w:r>
+      <w:r>
+        <w:rPr>
+          <w:rStyle w:val="VerbatimChar"/>
+        </w:rPr>
+        <w:t xml:space="preserve">## Residuals                22  85691  3895.0                  </w:t>
+      </w:r>
+      <w:r>
+        <w:br w:type="textWrapping"/>
+      </w:r>
+      <w:r>
+        <w:rPr>
+          <w:rStyle w:val="VerbatimChar"/>
+        </w:rPr>
+        <w:t xml:space="preserve">## ---</w:t>
+      </w:r>
+      <w:r>
+        <w:br w:type="textWrapping"/>
+      </w:r>
+      <w:r>
+        <w:rPr>
+          <w:rStyle w:val="VerbatimChar"/>
+        </w:rPr>
+        <w:t xml:space="preserve">## Signif. codes:  0 '***' 0.001 '**' 0.01 '*' 0.05 '.' 0.1 ' ' 1</w:t>
+      </w:r>
+    </w:p>
     <w:sectPr/>
   </w:body>
 </w:document>
+</file>
+
+<file path=word/comments.xml><?xml version="1.0" encoding="utf-8"?>
+<w:comments xmlns:w="http://schemas.openxmlformats.org/wordprocessingml/2006/main" xmlns:m="http://schemas.openxmlformats.org/officeDocument/2006/math" xmlns:r="http://schemas.openxmlformats.org/officeDocument/2006/relationships" xmlns:o="urn:schemas-microsoft-com:office:office" xmlns:v="urn:schemas-microsoft-com:vml" xmlns:w10="urn:schemas-microsoft-com:office:word" xmlns:a="http://schemas.openxmlformats.org/drawingml/2006/main" xmlns:pic="http://schemas.openxmlformats.org/drawingml/2006/picture" xmlns:wp="http://schemas.openxmlformats.org/drawingml/2006/wordprocessingDrawing"/>
 </file>
 
 <file path=word/footnotes.xml><?xml version="1.0" encoding="utf-8"?>
@@ -788,8 +1991,8 @@
 
 <file path=word/numbering.xml><?xml version="1.0" encoding="utf-8"?>
 <w:numbering xmlns:w="http://schemas.openxmlformats.org/wordprocessingml/2006/main">
-  <w:abstractNum w:abstractNumId="0">
-    <w:nsid w:val="e17f69ba"/>
+  <w:abstractNum w:abstractNumId="990">
+    <w:nsid w:val="170cd2de"/>
     <w:multiLevelType w:val="multilevel"/>
     <w:lvl w:ilvl="0">
       <w:numFmt w:val="bullet"/>
@@ -868,9 +2071,31 @@
         <w:ind w:left="4800" w:hanging="480"/>
       </w:pPr>
     </w:lvl>
+    <w:lvl w:ilvl="7">
+      <w:numFmt w:val="bullet"/>
+      <w:lvlText w:val=" "/>
+      <w:lvlJc w:val="left"/>
+      <w:pPr>
+        <w:tabs>
+          <w:tab w:val="num" w:pos="5040"/>
+        </w:tabs>
+        <w:ind w:left="5520" w:hanging="480"/>
+      </w:pPr>
+    </w:lvl>
+    <w:lvl w:ilvl="8">
+      <w:numFmt w:val="bullet"/>
+      <w:lvlText w:val=" "/>
+      <w:lvlJc w:val="left"/>
+      <w:pPr>
+        <w:tabs>
+          <w:tab w:val="num" w:pos="5760"/>
+        </w:tabs>
+        <w:ind w:left="6240" w:hanging="480"/>
+      </w:pPr>
+    </w:lvl>
   </w:abstractNum>
   <w:abstractNum w:abstractNumId="990">
-    <w:nsid w:val="72b79fbc"/>
+    <w:nsid w:val="2c1ae401"/>
     <w:multiLevelType w:val="multilevel"/>
     <w:lvl w:ilvl="0">
       <w:numFmt w:val="bullet"/>
@@ -949,9 +2174,31 @@
         <w:ind w:left="4800" w:hanging="480"/>
       </w:pPr>
     </w:lvl>
+    <w:lvl w:ilvl="7">
+      <w:numFmt w:val="bullet"/>
+      <w:lvlText w:val=" "/>
+      <w:lvlJc w:val="left"/>
+      <w:pPr>
+        <w:tabs>
+          <w:tab w:val="num" w:pos="5040"/>
+        </w:tabs>
+        <w:ind w:left="5520" w:hanging="480"/>
+      </w:pPr>
+    </w:lvl>
+    <w:lvl w:ilvl="8">
+      <w:numFmt w:val="bullet"/>
+      <w:lvlText w:val=" "/>
+      <w:lvlJc w:val="left"/>
+      <w:pPr>
+        <w:tabs>
+          <w:tab w:val="num" w:pos="5760"/>
+        </w:tabs>
+        <w:ind w:left="6240" w:hanging="480"/>
+      </w:pPr>
+    </w:lvl>
   </w:abstractNum>
-  <w:num w:numId="1">
-    <w:abstractNumId w:val="0"/>
+  <w:num w:numId="1000">
+    <w:abstractNumId w:val="990"/>
   </w:num>
   <w:num w:numId="1000">
     <w:abstractNumId w:val="990"/>
@@ -1212,6 +2459,66 @@
       <w:szCs w:val="24"/>
     </w:rPr>
   </w:style>
+  <w:style w:type="paragraph" w:styleId="Heading7">
+    <w:name w:val="Heading 7"/>
+    <w:basedOn w:val="Normal"/>
+    <w:next w:val="BodyText"/>
+    <w:uiPriority w:val="9"/>
+    <w:unhideWhenUsed/>
+    <w:qFormat/>
+    <w:pPr>
+      <w:keepNext/>
+      <w:keepLines/>
+      <w:spacing w:before="200" w:after="0"/>
+      <w:outlineLvl w:val="6"/>
+    </w:pPr>
+    <w:rPr>
+      <w:rFonts w:asciiTheme="majorHAnsi" w:eastAsiaTheme="majorEastAsia" w:hAnsiTheme="majorHAnsi" w:cstheme="majorBidi"/>
+      <w:color w:val="4F81BD" w:themeColor="accent1"/>
+      <w:sz w:val="24"/>
+      <w:szCs w:val="24"/>
+    </w:rPr>
+  </w:style>
+  <w:style w:type="paragraph" w:styleId="Heading8">
+    <w:name w:val="Heading 8"/>
+    <w:basedOn w:val="Normal"/>
+    <w:next w:val="BodyText"/>
+    <w:uiPriority w:val="9"/>
+    <w:unhideWhenUsed/>
+    <w:qFormat/>
+    <w:pPr>
+      <w:keepNext/>
+      <w:keepLines/>
+      <w:spacing w:before="200" w:after="0"/>
+      <w:outlineLvl w:val="7"/>
+    </w:pPr>
+    <w:rPr>
+      <w:rFonts w:asciiTheme="majorHAnsi" w:eastAsiaTheme="majorEastAsia" w:hAnsiTheme="majorHAnsi" w:cstheme="majorBidi"/>
+      <w:color w:val="4F81BD" w:themeColor="accent1"/>
+      <w:sz w:val="24"/>
+      <w:szCs w:val="24"/>
+    </w:rPr>
+  </w:style>
+  <w:style w:type="paragraph" w:styleId="Heading9">
+    <w:name w:val="Heading 9"/>
+    <w:basedOn w:val="Normal"/>
+    <w:next w:val="BodyText"/>
+    <w:uiPriority w:val="9"/>
+    <w:unhideWhenUsed/>
+    <w:qFormat/>
+    <w:pPr>
+      <w:keepNext/>
+      <w:keepLines/>
+      <w:spacing w:before="200" w:after="0"/>
+      <w:outlineLvl w:val="8"/>
+    </w:pPr>
+    <w:rPr>
+      <w:rFonts w:asciiTheme="majorHAnsi" w:eastAsiaTheme="majorEastAsia" w:hAnsiTheme="majorHAnsi" w:cstheme="majorBidi"/>
+      <w:color w:val="4F81BD" w:themeColor="accent1"/>
+      <w:sz w:val="24"/>
+      <w:szCs w:val="24"/>
+    </w:rPr>
+  </w:style>
   <w:style w:type="paragraph" w:styleId="BlockText">
     <w:name w:val="Block Text"/>
     <w:basedOn w:val="BodyText"/>
@@ -1243,8 +2550,9 @@
     <w:semiHidden/>
     <w:unhideWhenUsed/>
   </w:style>
-  <w:style w:type="table" w:default="1" w:styleId="TableNormal">
-    <w:name w:val="Normal Table"/>
+  <w:style w:type="table" w:default="1" w:styleId="Table">
+    <w:name w:val="Table"/>
+    <w:basedOn w:val="TableNormal"/>
     <w:semiHidden/>
     <w:unhideWhenUsed/>
     <w:qFormat/>
@@ -1301,8 +2609,8 @@
     <w:name w:val="Figure"/>
     <w:basedOn w:val="Normal"/>
   </w:style>
-  <w:style w:type="paragraph" w:customStyle="1" w:styleId="FigureWithCaption">
-    <w:name w:val="Figure with Caption"/>
+  <w:style w:type="paragraph" w:customStyle="1" w:styleId="CaptionedFigure">
+    <w:name w:val="Captioned Figure"/>
     <w:basedOn w:val="Figure"/>
     <w:pPr>
       <w:keepNext/>

</xml_diff>